<commit_message>
this is commiting all together
</commit_message>
<xml_diff>
--- a/first_Commit.docx
+++ b/first_Commit.docx
@@ -13,6 +13,19 @@
           <w:lang w:val="en-IN"/>
         </w:rPr>
         <w:t>This is the first commit I have made to this project.</w:t>
+      </w:r>
+    </w:p>
+    <w:p>
+      <w:pPr>
+        <w:rPr>
+          <w:lang w:val="en-IN"/>
+        </w:rPr>
+      </w:pPr>
+      <w:r>
+        <w:rPr>
+          <w:lang w:val="en-IN"/>
+        </w:rPr>
+        <w:t>modifies</w:t>
       </w:r>
     </w:p>
     <w:p>

</xml_diff>